<commit_message>
added more to Altright
</commit_message>
<xml_diff>
--- a/Alt-Right.docx
+++ b/Alt-Right.docx
@@ -1,6 +1,6 @@
 
 <file path=word/document.xml><?xml version="1.0" encoding="utf-8"?>
-<w:document xmlns:wpc="http://schemas.microsoft.com/office/word/2010/wordprocessingCanvas" xmlns:mo="http://schemas.microsoft.com/office/mac/office/2008/main" xmlns:mc="http://schemas.openxmlformats.org/markup-compatibility/2006" xmlns:mv="urn:schemas-microsoft-com:mac:vml" xmlns:o="urn:schemas-microsoft-com:office:office" xmlns:r="http://schemas.openxmlformats.org/officeDocument/2006/relationships" xmlns:m="http://schemas.openxmlformats.org/officeDocument/2006/math" xmlns:v="urn:schemas-microsoft-com:vml" xmlns:wp14="http://schemas.microsoft.com/office/word/2010/wordprocessingDrawing" xmlns:wp="http://schemas.openxmlformats.org/drawingml/2006/wordprocessingDrawing" xmlns:w10="urn:schemas-microsoft-com:office:word" xmlns:w="http://schemas.openxmlformats.org/wordprocessingml/2006/main" xmlns:w14="http://schemas.microsoft.com/office/word/2010/wordml" xmlns:w15="http://schemas.microsoft.com/office/word/2012/wordml" xmlns:wpg="http://schemas.microsoft.com/office/word/2010/wordprocessingGroup" xmlns:wpi="http://schemas.microsoft.com/office/word/2010/wordprocessingInk" xmlns:wne="http://schemas.microsoft.com/office/word/2006/wordml" xmlns:wps="http://schemas.microsoft.com/office/word/2010/wordprocessingShape" mc:Ignorable="w14 w15 wp14">
+<w:document xmlns:wpc="http://schemas.microsoft.com/office/word/2010/wordprocessingCanvas" xmlns:cx="http://schemas.microsoft.com/office/drawing/2014/chartex" xmlns:cx1="http://schemas.microsoft.com/office/drawing/2015/9/8/chartex" xmlns:cx2="http://schemas.microsoft.com/office/drawing/2015/10/21/chartex" xmlns:cx3="http://schemas.microsoft.com/office/drawing/2016/5/9/chartex" xmlns:cx4="http://schemas.microsoft.com/office/drawing/2016/5/10/chartex" xmlns:cx5="http://schemas.microsoft.com/office/drawing/2016/5/11/chartex" xmlns:cx6="http://schemas.microsoft.com/office/drawing/2016/5/12/chartex" xmlns:cx7="http://schemas.microsoft.com/office/drawing/2016/5/13/chartex" xmlns:cx8="http://schemas.microsoft.com/office/drawing/2016/5/14/chartex" xmlns:mc="http://schemas.openxmlformats.org/markup-compatibility/2006" xmlns:aink="http://schemas.microsoft.com/office/drawing/2016/ink" xmlns:am3d="http://schemas.microsoft.com/office/drawing/2017/model3d" xmlns:o="urn:schemas-microsoft-com:office:office" xmlns:r="http://schemas.openxmlformats.org/officeDocument/2006/relationships" xmlns:m="http://schemas.openxmlformats.org/officeDocument/2006/math" xmlns:v="urn:schemas-microsoft-com:vml" xmlns:wp14="http://schemas.microsoft.com/office/word/2010/wordprocessingDrawing" xmlns:wp="http://schemas.openxmlformats.org/drawingml/2006/wordprocessingDrawing" xmlns:w10="urn:schemas-microsoft-com:office:word" xmlns:w="http://schemas.openxmlformats.org/wordprocessingml/2006/main" xmlns:w14="http://schemas.microsoft.com/office/word/2010/wordml" xmlns:w15="http://schemas.microsoft.com/office/word/2012/wordml" xmlns:w16cid="http://schemas.microsoft.com/office/word/2016/wordml/cid" xmlns:w16se="http://schemas.microsoft.com/office/word/2015/wordml/symex" xmlns:wpg="http://schemas.microsoft.com/office/word/2010/wordprocessingGroup" xmlns:wpi="http://schemas.microsoft.com/office/word/2010/wordprocessingInk" xmlns:wne="http://schemas.microsoft.com/office/word/2006/wordml" xmlns:wps="http://schemas.microsoft.com/office/word/2010/wordprocessingShape" mc:Ignorable="w14 w15 w16se w16cid wp14">
   <w:body>
     <w:p>
       <w:pPr>
@@ -111,7 +111,17 @@
           <w:b w:val="0"/>
           <w:sz w:val="24"/>
         </w:rPr>
-        <w:t>One of the more extremist groups online is the Alt-Right. The Alt-Right is a far right</w:t>
+        <w:t>One o</w:t>
+      </w:r>
+      <w:bookmarkStart w:id="0" w:name="_GoBack"/>
+      <w:bookmarkEnd w:id="0"/>
+      <w:r>
+        <w:rPr>
+          <w:rFonts w:ascii="Times New Roman" w:hAnsi="Times New Roman"/>
+          <w:b w:val="0"/>
+          <w:sz w:val="24"/>
+        </w:rPr>
+        <w:t>f the more extremist groups online is the Alt-Right. The Alt-Right is a far right</w:t>
       </w:r>
       <w:r>
         <w:rPr>
@@ -135,7 +145,75 @@
           <w:b w:val="0"/>
           <w:sz w:val="24"/>
         </w:rPr>
-        <w:t>’s election cycle began. While the ideology has its home on messageboards like 4chan’s /pol/ and reddit’s /r/The_Donald, the ideology is fairly widespread and has followers worldwide. The Alt-Right is a dangerous ideology because of it’s hateful rhetoric of thinly veiled white supremacism and ethno-nationalism.</w:t>
+        <w:t xml:space="preserve">’s election cycle began. While the ideology has its home on </w:t>
+      </w:r>
+      <w:r>
+        <w:rPr>
+          <w:rFonts w:ascii="Times New Roman" w:hAnsi="Times New Roman"/>
+          <w:b w:val="0"/>
+          <w:sz w:val="24"/>
+        </w:rPr>
+        <w:t>message boards</w:t>
+      </w:r>
+      <w:r>
+        <w:rPr>
+          <w:rFonts w:ascii="Times New Roman" w:hAnsi="Times New Roman"/>
+          <w:b w:val="0"/>
+          <w:sz w:val="24"/>
+        </w:rPr>
+        <w:t xml:space="preserve"> like 4chan’s /pol/ and reddit’s /r/</w:t>
+      </w:r>
+      <w:proofErr w:type="spellStart"/>
+      <w:r>
+        <w:rPr>
+          <w:rFonts w:ascii="Times New Roman" w:hAnsi="Times New Roman"/>
+          <w:b w:val="0"/>
+          <w:sz w:val="24"/>
+        </w:rPr>
+        <w:t>The_Donald</w:t>
+      </w:r>
+      <w:proofErr w:type="spellEnd"/>
+      <w:r>
+        <w:rPr>
+          <w:rFonts w:ascii="Times New Roman" w:hAnsi="Times New Roman"/>
+          <w:b w:val="0"/>
+          <w:sz w:val="24"/>
+        </w:rPr>
+        <w:t xml:space="preserve">, the ideology is </w:t>
+      </w:r>
+      <w:proofErr w:type="gramStart"/>
+      <w:r>
+        <w:rPr>
+          <w:rFonts w:ascii="Times New Roman" w:hAnsi="Times New Roman"/>
+          <w:b w:val="0"/>
+          <w:sz w:val="24"/>
+        </w:rPr>
+        <w:t>fairly widespread</w:t>
+      </w:r>
+      <w:proofErr w:type="gramEnd"/>
+      <w:r>
+        <w:rPr>
+          <w:rFonts w:ascii="Times New Roman" w:hAnsi="Times New Roman"/>
+          <w:b w:val="0"/>
+          <w:sz w:val="24"/>
+        </w:rPr>
+        <w:t xml:space="preserve"> and has followers worldwide. The Alt-Right is a dangerous ideology because of </w:t>
+      </w:r>
+      <w:r>
+        <w:rPr>
+          <w:rFonts w:ascii="Times New Roman" w:hAnsi="Times New Roman"/>
+          <w:b w:val="0"/>
+          <w:sz w:val="24"/>
+        </w:rPr>
+        <w:t>its</w:t>
+      </w:r>
+      <w:r>
+        <w:rPr>
+          <w:rFonts w:ascii="Times New Roman" w:hAnsi="Times New Roman"/>
+          <w:b w:val="0"/>
+          <w:sz w:val="24"/>
+        </w:rPr>
+        <w:t xml:space="preserve"> hateful rhetoric of thinly veiled white supremacism and ethno-nationalism.</w:t>
       </w:r>
     </w:p>
     <w:p>
@@ -163,7 +241,67 @@
           <w:b w:val="0"/>
           <w:sz w:val="24"/>
         </w:rPr>
-        <w:t xml:space="preserve">Many stories of Universities renaming buildings or citys taking down monuments of Confederate generals are often cited by Alt-Righters as examples of “PC” culture run amok, stripping America of its history and heritage. Alt-Righters are also taking issue with a judge’s decision in New York to make intentionally misgendering a trans person in a workplace a punishable offense, mostly for the reason that most of the Alt-Right believes transgender individuals to be mentally ill “degenerates”. The Alt-Right also has many issues with letting both immigrants, and Islam into “their” countries. Far right websites are filled with news stories of violent </w:t>
+        <w:t xml:space="preserve">Many stories of Universities renaming buildings or </w:t>
+      </w:r>
+      <w:r>
+        <w:rPr>
+          <w:rFonts w:ascii="Times New Roman" w:hAnsi="Times New Roman"/>
+          <w:b w:val="0"/>
+          <w:sz w:val="24"/>
+        </w:rPr>
+        <w:t>cities</w:t>
+      </w:r>
+      <w:r>
+        <w:rPr>
+          <w:rFonts w:ascii="Times New Roman" w:hAnsi="Times New Roman"/>
+          <w:b w:val="0"/>
+          <w:sz w:val="24"/>
+        </w:rPr>
+        <w:t xml:space="preserve"> taking down monuments of Confederate generals are often cited by Alt-Righters as examples of “PC” culture run amok, stripping America of its history and heritage. Alt-Righters are also taking issue with a judge’s decision in New York to make intentionally </w:t>
+      </w:r>
+      <w:proofErr w:type="spellStart"/>
+      <w:r>
+        <w:rPr>
+          <w:rFonts w:ascii="Times New Roman" w:hAnsi="Times New Roman"/>
+          <w:b w:val="0"/>
+          <w:sz w:val="24"/>
+        </w:rPr>
+        <w:t>mis</w:t>
+      </w:r>
+      <w:proofErr w:type="spellEnd"/>
+      <w:r>
+        <w:rPr>
+          <w:rFonts w:ascii="Times New Roman" w:hAnsi="Times New Roman"/>
+          <w:b w:val="0"/>
+          <w:sz w:val="24"/>
+        </w:rPr>
+        <w:t>-</w:t>
+      </w:r>
+      <w:r>
+        <w:rPr>
+          <w:rFonts w:ascii="Times New Roman" w:hAnsi="Times New Roman"/>
+          <w:b w:val="0"/>
+          <w:sz w:val="24"/>
+        </w:rPr>
+        <w:t xml:space="preserve">gendering a trans person in a workplace a punishable offense, mostly </w:t>
+      </w:r>
+      <w:proofErr w:type="gramStart"/>
+      <w:r>
+        <w:rPr>
+          <w:rFonts w:ascii="Times New Roman" w:hAnsi="Times New Roman"/>
+          <w:b w:val="0"/>
+          <w:sz w:val="24"/>
+        </w:rPr>
+        <w:t>for the reason that</w:t>
+      </w:r>
+      <w:proofErr w:type="gramEnd"/>
+      <w:r>
+        <w:rPr>
+          <w:rFonts w:ascii="Times New Roman" w:hAnsi="Times New Roman"/>
+          <w:b w:val="0"/>
+          <w:sz w:val="24"/>
+        </w:rPr>
+        <w:t xml:space="preserve"> most of the Alt-Right believes transgender individuals to be mentally ill “degenerates”. The Alt-Right also has many issues with letting both immigrants, and Islam into “their” countries. Far right websites are filled with news stories of violent </w:t>
       </w:r>
       <w:r>
         <w:rPr>
@@ -172,7 +310,15 @@
           <w:sz w:val="24"/>
         </w:rPr>
         <w:lastRenderedPageBreak/>
-        <w:t>muslim immigr</w:t>
+        <w:t>Muslim</w:t>
+      </w:r>
+      <w:r>
+        <w:rPr>
+          <w:rFonts w:ascii="Times New Roman" w:hAnsi="Times New Roman"/>
+          <w:b w:val="0"/>
+          <w:sz w:val="24"/>
+        </w:rPr>
+        <w:t xml:space="preserve"> immigr</w:t>
       </w:r>
       <w:r>
         <w:rPr>
@@ -188,7 +334,23 @@
           <w:b w:val="0"/>
           <w:sz w:val="24"/>
         </w:rPr>
-        <w:t>Alt-Righters believe that Islam is fundamentally incompatible with western values. A common trend and idea in these online circles is the idea that there is a Jewish conspiracy controlling the mass media and banks. The Alt-Right also feels that white people deserve an ethnostate because both Isreal and Japan have one and they feel they are under attack by immigrants and that eventually white people will be a minority in what they call a “white genocide”</w:t>
+        <w:t>Alt-Righters believe that Islam is fundamentally incompatible with western values. A common trend and idea in these online circles is the idea that there is a Jewish conspiracy controlling the mass media and banks. The Alt-Right also feels that white people deserve an ethno</w:t>
+      </w:r>
+      <w:r>
+        <w:rPr>
+          <w:rFonts w:ascii="Times New Roman" w:hAnsi="Times New Roman"/>
+          <w:b w:val="0"/>
+          <w:sz w:val="24"/>
+        </w:rPr>
+        <w:t>-state because both Israe</w:t>
+      </w:r>
+      <w:r>
+        <w:rPr>
+          <w:rFonts w:ascii="Times New Roman" w:hAnsi="Times New Roman"/>
+          <w:b w:val="0"/>
+          <w:sz w:val="24"/>
+        </w:rPr>
+        <w:t>l and Japan have one and they feel they are under attack by immigrants and that eventually white people will be a minority in what they call a “white genocide”</w:t>
       </w:r>
     </w:p>
     <w:p>
@@ -208,7 +370,91 @@
           <w:sz w:val="24"/>
         </w:rPr>
         <w:tab/>
-        <w:t xml:space="preserve">As an onlooker to the birth and rise of the alt-right, it is easy for one to say things got out of hand very quicky. The seeds of the Alt-Right were planted by white supremacist Richard Spencer, when he coined the phrase in 2008 to explain a loose set of ideals focusing on white identity and the failings of the popular conservative movement. The Alt-Right did not find much traction in it’s early years, until it took hold on 4chan’s and 8chan’s /pol/ boards during and after an event called GamerGate. GamerGate was a controversy originally centered around ethics in videogaming, as it was found a game developer </w:t>
+        <w:t xml:space="preserve">As an onlooker to the birth and rise of the alt-right, it is easy for one to say things got out of hand very </w:t>
+      </w:r>
+      <w:r>
+        <w:rPr>
+          <w:rFonts w:ascii="Times New Roman" w:hAnsi="Times New Roman"/>
+          <w:b w:val="0"/>
+          <w:sz w:val="24"/>
+        </w:rPr>
+        <w:t>quickly</w:t>
+      </w:r>
+      <w:r>
+        <w:rPr>
+          <w:rFonts w:ascii="Times New Roman" w:hAnsi="Times New Roman"/>
+          <w:b w:val="0"/>
+          <w:sz w:val="24"/>
+        </w:rPr>
+        <w:t xml:space="preserve">. The seeds of the Alt-Right were planted by white supremacist Richard Spencer, when he coined the phrase in 2008 to explain a loose set of ideals focusing on white identity and the failings of the popular conservative movement. The Alt-Right did not find much traction in </w:t>
+      </w:r>
+      <w:r>
+        <w:rPr>
+          <w:rFonts w:ascii="Times New Roman" w:hAnsi="Times New Roman"/>
+          <w:b w:val="0"/>
+          <w:sz w:val="24"/>
+        </w:rPr>
+        <w:t>its</w:t>
+      </w:r>
+      <w:r>
+        <w:rPr>
+          <w:rFonts w:ascii="Times New Roman" w:hAnsi="Times New Roman"/>
+          <w:b w:val="0"/>
+          <w:sz w:val="24"/>
+        </w:rPr>
+        <w:t xml:space="preserve"> early </w:t>
+      </w:r>
+      <w:r>
+        <w:rPr>
+          <w:rFonts w:ascii="Times New Roman" w:hAnsi="Times New Roman"/>
+          <w:b w:val="0"/>
+          <w:sz w:val="24"/>
+        </w:rPr>
+        <w:t>years until</w:t>
+      </w:r>
+      <w:r>
+        <w:rPr>
+          <w:rFonts w:ascii="Times New Roman" w:hAnsi="Times New Roman"/>
+          <w:b w:val="0"/>
+          <w:sz w:val="24"/>
+        </w:rPr>
+        <w:t xml:space="preserve"> it took hold on 4chan’s and 8chan’s /pol/ boards during and after an event called </w:t>
+      </w:r>
+      <w:proofErr w:type="spellStart"/>
+      <w:r>
+        <w:rPr>
+          <w:rFonts w:ascii="Times New Roman" w:hAnsi="Times New Roman"/>
+          <w:b w:val="0"/>
+          <w:sz w:val="24"/>
+        </w:rPr>
+        <w:t>GamerGate</w:t>
+      </w:r>
+      <w:proofErr w:type="spellEnd"/>
+      <w:r>
+        <w:rPr>
+          <w:rFonts w:ascii="Times New Roman" w:hAnsi="Times New Roman"/>
+          <w:b w:val="0"/>
+          <w:sz w:val="24"/>
+        </w:rPr>
+        <w:t xml:space="preserve">. </w:t>
+      </w:r>
+      <w:proofErr w:type="spellStart"/>
+      <w:r>
+        <w:rPr>
+          <w:rFonts w:ascii="Times New Roman" w:hAnsi="Times New Roman"/>
+          <w:b w:val="0"/>
+          <w:sz w:val="24"/>
+        </w:rPr>
+        <w:t>GamerGate</w:t>
+      </w:r>
+      <w:proofErr w:type="spellEnd"/>
+      <w:r>
+        <w:rPr>
+          <w:rFonts w:ascii="Times New Roman" w:hAnsi="Times New Roman"/>
+          <w:b w:val="0"/>
+          <w:sz w:val="24"/>
+        </w:rPr>
+        <w:t xml:space="preserve"> was a controversy originally centered around ethics in videogaming, as it was found a game developer </w:t>
       </w:r>
       <w:r>
         <w:rPr>
@@ -224,7 +470,25 @@
           <w:b w:val="0"/>
           <w:sz w:val="24"/>
         </w:rPr>
-        <w:t xml:space="preserve"> had slept with multiple game journalists and editors in order to receive positive reviews on her game </w:t>
+        <w:t xml:space="preserve"> had slept with multiple game journalists and editors </w:t>
+      </w:r>
+      <w:proofErr w:type="gramStart"/>
+      <w:r>
+        <w:rPr>
+          <w:rFonts w:ascii="Times New Roman" w:hAnsi="Times New Roman"/>
+          <w:b w:val="0"/>
+          <w:sz w:val="24"/>
+        </w:rPr>
+        <w:t>in order to</w:t>
+      </w:r>
+      <w:proofErr w:type="gramEnd"/>
+      <w:r>
+        <w:rPr>
+          <w:rFonts w:ascii="Times New Roman" w:hAnsi="Times New Roman"/>
+          <w:b w:val="0"/>
+          <w:sz w:val="24"/>
+        </w:rPr>
+        <w:t xml:space="preserve"> receive positive reviews on her game </w:t>
       </w:r>
       <w:r>
         <w:rPr>
@@ -250,7 +514,25 @@
           <w:b w:val="0"/>
           <w:sz w:val="24"/>
         </w:rPr>
-        <w:t xml:space="preserve">The original meaning of the GamerGate movement was quickly muddled and lost after a few months and with the allying of </w:t>
+        <w:t xml:space="preserve">The original meaning of the </w:t>
+      </w:r>
+      <w:proofErr w:type="spellStart"/>
+      <w:r>
+        <w:rPr>
+          <w:rFonts w:ascii="Times New Roman" w:hAnsi="Times New Roman"/>
+          <w:b w:val="0"/>
+          <w:sz w:val="24"/>
+        </w:rPr>
+        <w:t>GamerGate</w:t>
+      </w:r>
+      <w:proofErr w:type="spellEnd"/>
+      <w:r>
+        <w:rPr>
+          <w:rFonts w:ascii="Times New Roman" w:hAnsi="Times New Roman"/>
+          <w:b w:val="0"/>
+          <w:sz w:val="24"/>
+        </w:rPr>
+        <w:t xml:space="preserve"> movement was quickly muddled and lost after a few months and with the allying of </w:t>
       </w:r>
       <w:r>
         <w:rPr>
@@ -266,15 +548,78 @@
           <w:b w:val="0"/>
           <w:sz w:val="24"/>
         </w:rPr>
-        <w:t xml:space="preserve"> with feminist and video game critic Anita Sarkesian, a feminist with an open disdain for the treatment of women in videogames. The movement shifted towards an anti “Social Justice Warrior” and anti-feminist stance as the white-male-gamer-centric GamerGate movement began to feel persecuted by the critiques of video game. As the dust had settled on the major </w:t>
-      </w:r>
-      <w:r>
-        <w:rPr>
-          <w:rFonts w:ascii="Times New Roman" w:hAnsi="Times New Roman"/>
-          <w:b w:val="0"/>
-          <w:sz w:val="24"/>
-        </w:rPr>
-        <w:t>events of GamerGate the supporters still</w:t>
+        <w:t xml:space="preserve"> with feminist and video game critic Anita </w:t>
+      </w:r>
+      <w:proofErr w:type="spellStart"/>
+      <w:r>
+        <w:rPr>
+          <w:rFonts w:ascii="Times New Roman" w:hAnsi="Times New Roman"/>
+          <w:b w:val="0"/>
+          <w:sz w:val="24"/>
+        </w:rPr>
+        <w:t>Sarkesian</w:t>
+      </w:r>
+      <w:proofErr w:type="spellEnd"/>
+      <w:r>
+        <w:rPr>
+          <w:rFonts w:ascii="Times New Roman" w:hAnsi="Times New Roman"/>
+          <w:b w:val="0"/>
+          <w:sz w:val="24"/>
+        </w:rPr>
+        <w:t xml:space="preserve">, a feminist with an open disdain for the treatment of women in videogames. The movement shifted towards an anti “Social Justice Warrior” and anti-feminist stance as the white-male-gamer-centric </w:t>
+      </w:r>
+      <w:proofErr w:type="spellStart"/>
+      <w:r>
+        <w:rPr>
+          <w:rFonts w:ascii="Times New Roman" w:hAnsi="Times New Roman"/>
+          <w:b w:val="0"/>
+          <w:sz w:val="24"/>
+        </w:rPr>
+        <w:t>GamerGate</w:t>
+      </w:r>
+      <w:proofErr w:type="spellEnd"/>
+      <w:r>
+        <w:rPr>
+          <w:rFonts w:ascii="Times New Roman" w:hAnsi="Times New Roman"/>
+          <w:b w:val="0"/>
+          <w:sz w:val="24"/>
+        </w:rPr>
+        <w:t xml:space="preserve"> movement began to feel persecuted by the critiques of video </w:t>
+      </w:r>
+      <w:r>
+        <w:rPr>
+          <w:rFonts w:ascii="Times New Roman" w:hAnsi="Times New Roman"/>
+          <w:b w:val="0"/>
+          <w:sz w:val="24"/>
+        </w:rPr>
+        <w:lastRenderedPageBreak/>
+        <w:t xml:space="preserve">game. As the dust had settled on the major </w:t>
+      </w:r>
+      <w:r>
+        <w:rPr>
+          <w:rFonts w:ascii="Times New Roman" w:hAnsi="Times New Roman"/>
+          <w:b w:val="0"/>
+          <w:sz w:val="24"/>
+        </w:rPr>
+        <w:t xml:space="preserve">events of </w:t>
+      </w:r>
+      <w:proofErr w:type="spellStart"/>
+      <w:r>
+        <w:rPr>
+          <w:rFonts w:ascii="Times New Roman" w:hAnsi="Times New Roman"/>
+          <w:b w:val="0"/>
+          <w:sz w:val="24"/>
+        </w:rPr>
+        <w:t>GamerGate</w:t>
+      </w:r>
+      <w:proofErr w:type="spellEnd"/>
+      <w:r>
+        <w:rPr>
+          <w:rFonts w:ascii="Times New Roman" w:hAnsi="Times New Roman"/>
+          <w:b w:val="0"/>
+          <w:sz w:val="24"/>
+        </w:rPr>
+        <w:t xml:space="preserve"> the supporters still</w:t>
       </w:r>
       <w:r>
         <w:rPr>
@@ -290,7 +635,89 @@
           <w:b w:val="0"/>
           <w:sz w:val="24"/>
         </w:rPr>
-        <w:t xml:space="preserve">be proud of their race and gender at the hands of the previously stated feminists. Luckily for these people, culture can be found in many places, such as online messageboards like 4chan and reddit. Once centralized onto these sites, inside jokes and memes began evolving to reflect their growing disdain for feminism and progressive movements, and even devolving to explicit racism. A key part of the evolution of the mindframe of the Alt-Right is that on 4chan, one posts anonymously, so that even the most henouis things can be said with no repercussions or real backlash. A meme that took hold as a mascot of sorts was a frog named “Pepe”, originally from a comic by the name of  “Boy’s Club” by Matt Furie. </w:t>
+        <w:t xml:space="preserve">be proud of their race and gender at the hands of the previously stated feminists. Luckily for these people, culture can be found in many places, such as online </w:t>
+      </w:r>
+      <w:r>
+        <w:rPr>
+          <w:rFonts w:ascii="Times New Roman" w:hAnsi="Times New Roman"/>
+          <w:b w:val="0"/>
+          <w:sz w:val="24"/>
+        </w:rPr>
+        <w:t>message boards</w:t>
+      </w:r>
+      <w:r>
+        <w:rPr>
+          <w:rFonts w:ascii="Times New Roman" w:hAnsi="Times New Roman"/>
+          <w:b w:val="0"/>
+          <w:sz w:val="24"/>
+        </w:rPr>
+        <w:t xml:space="preserve"> like 4chan and reddit. Once centralized onto these sites, inside jokes and memes began evolving to reflect their growing disdain for feminism and progressive movements, and even devolving to explicit racism. A key part of the evolution of the </w:t>
+      </w:r>
+      <w:r>
+        <w:rPr>
+          <w:rFonts w:ascii="Times New Roman" w:hAnsi="Times New Roman"/>
+          <w:b w:val="0"/>
+          <w:sz w:val="24"/>
+        </w:rPr>
+        <w:t>mind frame</w:t>
+      </w:r>
+      <w:r>
+        <w:rPr>
+          <w:rFonts w:ascii="Times New Roman" w:hAnsi="Times New Roman"/>
+          <w:b w:val="0"/>
+          <w:sz w:val="24"/>
+        </w:rPr>
+        <w:t xml:space="preserve"> of the Alt-Right is that on 4chan, one posts anonymously, so that even the most </w:t>
+      </w:r>
+      <w:r>
+        <w:rPr>
+          <w:rFonts w:ascii="Times New Roman" w:hAnsi="Times New Roman"/>
+          <w:b w:val="0"/>
+          <w:sz w:val="24"/>
+        </w:rPr>
+        <w:t>heinous</w:t>
+      </w:r>
+      <w:r>
+        <w:rPr>
+          <w:rFonts w:ascii="Times New Roman" w:hAnsi="Times New Roman"/>
+          <w:b w:val="0"/>
+          <w:sz w:val="24"/>
+        </w:rPr>
+        <w:t xml:space="preserve"> things can be said with no repercussions or real backlash. A meme that took hold as a mascot of sorts was a frog named “Pepe”, originally from a comic by the name </w:t>
+      </w:r>
+      <w:r>
+        <w:rPr>
+          <w:rFonts w:ascii="Times New Roman" w:hAnsi="Times New Roman"/>
+          <w:b w:val="0"/>
+          <w:sz w:val="24"/>
+        </w:rPr>
+        <w:t>of “</w:t>
+      </w:r>
+      <w:r>
+        <w:rPr>
+          <w:rFonts w:ascii="Times New Roman" w:hAnsi="Times New Roman"/>
+          <w:b w:val="0"/>
+          <w:sz w:val="24"/>
+        </w:rPr>
+        <w:t xml:space="preserve">Boy’s Club” by Matt </w:t>
+      </w:r>
+      <w:proofErr w:type="spellStart"/>
+      <w:r>
+        <w:rPr>
+          <w:rFonts w:ascii="Times New Roman" w:hAnsi="Times New Roman"/>
+          <w:b w:val="0"/>
+          <w:sz w:val="24"/>
+        </w:rPr>
+        <w:t>Furie</w:t>
+      </w:r>
+      <w:proofErr w:type="spellEnd"/>
+      <w:r>
+        <w:rPr>
+          <w:rFonts w:ascii="Times New Roman" w:hAnsi="Times New Roman"/>
+          <w:b w:val="0"/>
+          <w:sz w:val="24"/>
+        </w:rPr>
+        <w:t xml:space="preserve">. </w:t>
       </w:r>
       <w:r>
         <w:rPr>
@@ -324,8 +751,213 @@
         </w:rPr>
         <w:t xml:space="preserve">in the pro-Trump crowd. </w:t>
       </w:r>
-      <w:bookmarkStart w:id="0" w:name="_GoBack"/>
-      <w:bookmarkEnd w:id="0"/>
+    </w:p>
+    <w:p>
+      <w:pPr>
+        <w:pStyle w:val="Heading1"/>
+        <w:spacing w:before="2" w:after="2" w:line="480" w:lineRule="auto"/>
+        <w:rPr>
+          <w:rFonts w:ascii="Times New Roman" w:hAnsi="Times New Roman"/>
+          <w:b w:val="0"/>
+          <w:sz w:val="24"/>
+        </w:rPr>
+      </w:pPr>
+      <w:r>
+        <w:rPr>
+          <w:rFonts w:ascii="Times New Roman" w:hAnsi="Times New Roman"/>
+          <w:b w:val="0"/>
+          <w:sz w:val="24"/>
+        </w:rPr>
+        <w:tab/>
+      </w:r>
+      <w:r>
+        <w:rPr>
+          <w:rFonts w:ascii="Times New Roman" w:hAnsi="Times New Roman"/>
+          <w:b w:val="0"/>
+          <w:sz w:val="24"/>
+        </w:rPr>
+        <w:t>The problem at the root of the Alt-Right movement is that it’s based upon the idea of “saving western (and by extension white) culture”</w:t>
+      </w:r>
+      <w:r>
+        <w:rPr>
+          <w:rFonts w:ascii="Times New Roman" w:hAnsi="Times New Roman"/>
+          <w:b w:val="0"/>
+          <w:sz w:val="24"/>
+        </w:rPr>
+        <w:t xml:space="preserve"> and preserving it forever (a </w:t>
+      </w:r>
+      <w:proofErr w:type="gramStart"/>
+      <w:r>
+        <w:rPr>
+          <w:rFonts w:ascii="Times New Roman" w:hAnsi="Times New Roman"/>
+          <w:b w:val="0"/>
+          <w:sz w:val="24"/>
+        </w:rPr>
+        <w:t>thousand year</w:t>
+      </w:r>
+      <w:proofErr w:type="gramEnd"/>
+      <w:r>
+        <w:rPr>
+          <w:rFonts w:ascii="Times New Roman" w:hAnsi="Times New Roman"/>
+          <w:b w:val="0"/>
+          <w:sz w:val="24"/>
+        </w:rPr>
+        <w:t xml:space="preserve"> </w:t>
+      </w:r>
+      <w:proofErr w:type="spellStart"/>
+      <w:r>
+        <w:rPr>
+          <w:rFonts w:ascii="Times New Roman" w:hAnsi="Times New Roman"/>
+          <w:b w:val="0"/>
+          <w:sz w:val="24"/>
+        </w:rPr>
+        <w:t>reich</w:t>
+      </w:r>
+      <w:proofErr w:type="spellEnd"/>
+      <w:r>
+        <w:rPr>
+          <w:rFonts w:ascii="Times New Roman" w:hAnsi="Times New Roman"/>
+          <w:b w:val="0"/>
+          <w:sz w:val="24"/>
+        </w:rPr>
+        <w:t>)</w:t>
+      </w:r>
+      <w:r>
+        <w:rPr>
+          <w:rFonts w:ascii="Times New Roman" w:hAnsi="Times New Roman"/>
+          <w:b w:val="0"/>
+          <w:sz w:val="24"/>
+        </w:rPr>
+        <w:t xml:space="preserve">. This idea of preserving a culture to stay the same is a futile concept, </w:t>
+      </w:r>
+      <w:r>
+        <w:rPr>
+          <w:rFonts w:ascii="Times New Roman" w:hAnsi="Times New Roman"/>
+          <w:b w:val="0"/>
+          <w:sz w:val="24"/>
+        </w:rPr>
+        <w:lastRenderedPageBreak/>
+        <w:t xml:space="preserve">especially in America. Youtuber </w:t>
+      </w:r>
+      <w:proofErr w:type="spellStart"/>
+      <w:r>
+        <w:rPr>
+          <w:rFonts w:ascii="Times New Roman" w:hAnsi="Times New Roman"/>
+          <w:b w:val="0"/>
+          <w:sz w:val="24"/>
+        </w:rPr>
+        <w:t>Contrapoints</w:t>
+      </w:r>
+      <w:proofErr w:type="spellEnd"/>
+      <w:r>
+        <w:rPr>
+          <w:rFonts w:ascii="Times New Roman" w:hAnsi="Times New Roman"/>
+          <w:b w:val="0"/>
+          <w:sz w:val="24"/>
+        </w:rPr>
+        <w:t xml:space="preserve"> said it best, “</w:t>
+      </w:r>
+      <w:r>
+        <w:rPr>
+          <w:rFonts w:ascii="Times New Roman" w:hAnsi="Times New Roman"/>
+          <w:b w:val="0"/>
+          <w:sz w:val="24"/>
+        </w:rPr>
+        <w:t>It's like a kind of Egyptian mummification urge, the feeling that if we could just embalm our own culture and protect it from the whims of time, then it'll never die. But just like mummifying dead bodies for th</w:t>
+      </w:r>
+      <w:r>
+        <w:rPr>
+          <w:rFonts w:ascii="Times New Roman" w:hAnsi="Times New Roman"/>
+          <w:b w:val="0"/>
+          <w:sz w:val="24"/>
+        </w:rPr>
+        <w:t>e afterlife, this is a delusion” (</w:t>
+      </w:r>
+      <w:proofErr w:type="spellStart"/>
+      <w:r>
+        <w:rPr>
+          <w:rFonts w:ascii="Times New Roman" w:hAnsi="Times New Roman"/>
+          <w:b w:val="0"/>
+          <w:sz w:val="24"/>
+        </w:rPr>
+        <w:t>Contrapoints</w:t>
+      </w:r>
+      <w:proofErr w:type="spellEnd"/>
+      <w:r>
+        <w:rPr>
+          <w:rFonts w:ascii="Times New Roman" w:hAnsi="Times New Roman"/>
+          <w:b w:val="0"/>
+          <w:sz w:val="24"/>
+        </w:rPr>
+        <w:t xml:space="preserve">). One of the main problems of preserving </w:t>
+      </w:r>
+      <w:r>
+        <w:rPr>
+          <w:rFonts w:ascii="Times New Roman" w:hAnsi="Times New Roman"/>
+          <w:b w:val="0"/>
+          <w:sz w:val="24"/>
+        </w:rPr>
+        <w:t xml:space="preserve">white </w:t>
+      </w:r>
+      <w:r>
+        <w:rPr>
+          <w:rFonts w:ascii="Times New Roman" w:hAnsi="Times New Roman"/>
+          <w:b w:val="0"/>
+          <w:sz w:val="24"/>
+        </w:rPr>
+        <w:t xml:space="preserve">western culture, is that </w:t>
+      </w:r>
+      <w:r>
+        <w:rPr>
+          <w:rFonts w:ascii="Times New Roman" w:hAnsi="Times New Roman"/>
+          <w:b w:val="0"/>
+          <w:sz w:val="24"/>
+        </w:rPr>
+        <w:t>as a culture, western culture is one of the most diverse, indulging in food from around the world, and most of the music being based off rock and blues, both being black inventions. Whiteness as a concept is flimsy at most, with in history people such as the Irish immigrants to the US would be considered white, and accepted today, just 150 years ago were discriminated against just as the white supremacists would discriminate against black people now. There is no doubt that the Alt-Right is rooted in white supremacism, especially when one looks at its supporters online, and th</w:t>
+      </w:r>
+      <w:r>
+        <w:rPr>
+          <w:rFonts w:ascii="Times New Roman" w:hAnsi="Times New Roman"/>
+          <w:b w:val="0"/>
+          <w:sz w:val="24"/>
+        </w:rPr>
+        <w:t>eir rhetoric. The ADL is also cited as saying “</w:t>
+      </w:r>
+      <w:r>
+        <w:rPr>
+          <w:rFonts w:ascii="Times New Roman" w:hAnsi="Times New Roman"/>
+          <w:b w:val="0"/>
+          <w:sz w:val="24"/>
+        </w:rPr>
+        <w:t>In fact, Alt Righters reject modern conservatism explicitly because they believe that mainstream conservatives are not advocating for the inter</w:t>
+      </w:r>
+      <w:r>
+        <w:rPr>
+          <w:rFonts w:ascii="Times New Roman" w:hAnsi="Times New Roman"/>
+          <w:b w:val="0"/>
+          <w:sz w:val="24"/>
+        </w:rPr>
+        <w:t>ests of white people as a group” (ADL).</w:t>
+      </w:r>
+    </w:p>
+    <w:p>
+      <w:pPr>
+        <w:pStyle w:val="Heading1"/>
+        <w:spacing w:before="2" w:after="2" w:line="480" w:lineRule="auto"/>
+        <w:rPr>
+          <w:rFonts w:ascii="Times New Roman" w:hAnsi="Times New Roman"/>
+          <w:b w:val="0"/>
+          <w:sz w:val="24"/>
+        </w:rPr>
+      </w:pPr>
+      <w:r>
+        <w:rPr>
+          <w:rFonts w:ascii="Times New Roman" w:hAnsi="Times New Roman"/>
+          <w:b w:val="0"/>
+          <w:sz w:val="24"/>
+        </w:rPr>
+        <w:tab/>
+      </w:r>
     </w:p>
     <w:sectPr>
       <w:headerReference w:type="even" r:id="rId6"/>
@@ -339,7 +971,7 @@
 </file>
 
 <file path=word/endnotes.xml><?xml version="1.0" encoding="utf-8"?>
-<w:endnotes xmlns:wpc="http://schemas.microsoft.com/office/word/2010/wordprocessingCanvas" xmlns:mo="http://schemas.microsoft.com/office/mac/office/2008/main" xmlns:mc="http://schemas.openxmlformats.org/markup-compatibility/2006" xmlns:mv="urn:schemas-microsoft-com:mac:vml" xmlns:o="urn:schemas-microsoft-com:office:office" xmlns:r="http://schemas.openxmlformats.org/officeDocument/2006/relationships" xmlns:m="http://schemas.openxmlformats.org/officeDocument/2006/math" xmlns:v="urn:schemas-microsoft-com:vml" xmlns:wp14="http://schemas.microsoft.com/office/word/2010/wordprocessingDrawing" xmlns:wp="http://schemas.openxmlformats.org/drawingml/2006/wordprocessingDrawing" xmlns:w10="urn:schemas-microsoft-com:office:word" xmlns:w="http://schemas.openxmlformats.org/wordprocessingml/2006/main" xmlns:w14="http://schemas.microsoft.com/office/word/2010/wordml" xmlns:w15="http://schemas.microsoft.com/office/word/2012/wordml" xmlns:wpg="http://schemas.microsoft.com/office/word/2010/wordprocessingGroup" xmlns:wpi="http://schemas.microsoft.com/office/word/2010/wordprocessingInk" xmlns:wne="http://schemas.microsoft.com/office/word/2006/wordml" xmlns:wps="http://schemas.microsoft.com/office/word/2010/wordprocessingShape" mc:Ignorable="w14 w15 wp14">
+<w:endnotes xmlns:wpc="http://schemas.microsoft.com/office/word/2010/wordprocessingCanvas" xmlns:cx="http://schemas.microsoft.com/office/drawing/2014/chartex" xmlns:cx1="http://schemas.microsoft.com/office/drawing/2015/9/8/chartex" xmlns:cx2="http://schemas.microsoft.com/office/drawing/2015/10/21/chartex" xmlns:cx3="http://schemas.microsoft.com/office/drawing/2016/5/9/chartex" xmlns:cx4="http://schemas.microsoft.com/office/drawing/2016/5/10/chartex" xmlns:cx5="http://schemas.microsoft.com/office/drawing/2016/5/11/chartex" xmlns:cx6="http://schemas.microsoft.com/office/drawing/2016/5/12/chartex" xmlns:cx7="http://schemas.microsoft.com/office/drawing/2016/5/13/chartex" xmlns:cx8="http://schemas.microsoft.com/office/drawing/2016/5/14/chartex" xmlns:mc="http://schemas.openxmlformats.org/markup-compatibility/2006" xmlns:aink="http://schemas.microsoft.com/office/drawing/2016/ink" xmlns:am3d="http://schemas.microsoft.com/office/drawing/2017/model3d" xmlns:o="urn:schemas-microsoft-com:office:office" xmlns:r="http://schemas.openxmlformats.org/officeDocument/2006/relationships" xmlns:m="http://schemas.openxmlformats.org/officeDocument/2006/math" xmlns:v="urn:schemas-microsoft-com:vml" xmlns:wp14="http://schemas.microsoft.com/office/word/2010/wordprocessingDrawing" xmlns:wp="http://schemas.openxmlformats.org/drawingml/2006/wordprocessingDrawing" xmlns:w10="urn:schemas-microsoft-com:office:word" xmlns:w="http://schemas.openxmlformats.org/wordprocessingml/2006/main" xmlns:w14="http://schemas.microsoft.com/office/word/2010/wordml" xmlns:w15="http://schemas.microsoft.com/office/word/2012/wordml" xmlns:w16cid="http://schemas.microsoft.com/office/word/2016/wordml/cid" xmlns:w16se="http://schemas.microsoft.com/office/word/2015/wordml/symex" xmlns:wpg="http://schemas.microsoft.com/office/word/2010/wordprocessingGroup" xmlns:wpi="http://schemas.microsoft.com/office/word/2010/wordprocessingInk" xmlns:wne="http://schemas.microsoft.com/office/word/2006/wordml" xmlns:wps="http://schemas.microsoft.com/office/word/2010/wordprocessingShape" mc:Ignorable="w14 w15 w16se w16cid wp14">
   <w:endnote w:type="separator" w:id="-1">
     <w:p>
       <w:r>
@@ -358,7 +990,7 @@
 </file>
 
 <file path=word/footnotes.xml><?xml version="1.0" encoding="utf-8"?>
-<w:footnotes xmlns:wpc="http://schemas.microsoft.com/office/word/2010/wordprocessingCanvas" xmlns:mo="http://schemas.microsoft.com/office/mac/office/2008/main" xmlns:mc="http://schemas.openxmlformats.org/markup-compatibility/2006" xmlns:mv="urn:schemas-microsoft-com:mac:vml" xmlns:o="urn:schemas-microsoft-com:office:office" xmlns:r="http://schemas.openxmlformats.org/officeDocument/2006/relationships" xmlns:m="http://schemas.openxmlformats.org/officeDocument/2006/math" xmlns:v="urn:schemas-microsoft-com:vml" xmlns:wp14="http://schemas.microsoft.com/office/word/2010/wordprocessingDrawing" xmlns:wp="http://schemas.openxmlformats.org/drawingml/2006/wordprocessingDrawing" xmlns:w10="urn:schemas-microsoft-com:office:word" xmlns:w="http://schemas.openxmlformats.org/wordprocessingml/2006/main" xmlns:w14="http://schemas.microsoft.com/office/word/2010/wordml" xmlns:w15="http://schemas.microsoft.com/office/word/2012/wordml" xmlns:wpg="http://schemas.microsoft.com/office/word/2010/wordprocessingGroup" xmlns:wpi="http://schemas.microsoft.com/office/word/2010/wordprocessingInk" xmlns:wne="http://schemas.microsoft.com/office/word/2006/wordml" xmlns:wps="http://schemas.microsoft.com/office/word/2010/wordprocessingShape" mc:Ignorable="w14 w15 wp14">
+<w:footnotes xmlns:wpc="http://schemas.microsoft.com/office/word/2010/wordprocessingCanvas" xmlns:cx="http://schemas.microsoft.com/office/drawing/2014/chartex" xmlns:cx1="http://schemas.microsoft.com/office/drawing/2015/9/8/chartex" xmlns:cx2="http://schemas.microsoft.com/office/drawing/2015/10/21/chartex" xmlns:cx3="http://schemas.microsoft.com/office/drawing/2016/5/9/chartex" xmlns:cx4="http://schemas.microsoft.com/office/drawing/2016/5/10/chartex" xmlns:cx5="http://schemas.microsoft.com/office/drawing/2016/5/11/chartex" xmlns:cx6="http://schemas.microsoft.com/office/drawing/2016/5/12/chartex" xmlns:cx7="http://schemas.microsoft.com/office/drawing/2016/5/13/chartex" xmlns:cx8="http://schemas.microsoft.com/office/drawing/2016/5/14/chartex" xmlns:mc="http://schemas.openxmlformats.org/markup-compatibility/2006" xmlns:aink="http://schemas.microsoft.com/office/drawing/2016/ink" xmlns:am3d="http://schemas.microsoft.com/office/drawing/2017/model3d" xmlns:o="urn:schemas-microsoft-com:office:office" xmlns:r="http://schemas.openxmlformats.org/officeDocument/2006/relationships" xmlns:m="http://schemas.openxmlformats.org/officeDocument/2006/math" xmlns:v="urn:schemas-microsoft-com:vml" xmlns:wp14="http://schemas.microsoft.com/office/word/2010/wordprocessingDrawing" xmlns:wp="http://schemas.openxmlformats.org/drawingml/2006/wordprocessingDrawing" xmlns:w10="urn:schemas-microsoft-com:office:word" xmlns:w="http://schemas.openxmlformats.org/wordprocessingml/2006/main" xmlns:w14="http://schemas.microsoft.com/office/word/2010/wordml" xmlns:w15="http://schemas.microsoft.com/office/word/2012/wordml" xmlns:w16cid="http://schemas.microsoft.com/office/word/2016/wordml/cid" xmlns:w16se="http://schemas.microsoft.com/office/word/2015/wordml/symex" xmlns:wpg="http://schemas.microsoft.com/office/word/2010/wordprocessingGroup" xmlns:wpi="http://schemas.microsoft.com/office/word/2010/wordprocessingInk" xmlns:wne="http://schemas.microsoft.com/office/word/2006/wordml" xmlns:wps="http://schemas.microsoft.com/office/word/2010/wordprocessingShape" mc:Ignorable="w14 w15 w16se w16cid wp14">
   <w:footnote w:type="separator" w:id="-1">
     <w:p>
       <w:r>
@@ -377,7 +1009,7 @@
 </file>
 
 <file path=word/header1.xml><?xml version="1.0" encoding="utf-8"?>
-<w:hdr xmlns:wpc="http://schemas.microsoft.com/office/word/2010/wordprocessingCanvas" xmlns:mo="http://schemas.microsoft.com/office/mac/office/2008/main" xmlns:mc="http://schemas.openxmlformats.org/markup-compatibility/2006" xmlns:mv="urn:schemas-microsoft-com:mac:vml" xmlns:o="urn:schemas-microsoft-com:office:office" xmlns:r="http://schemas.openxmlformats.org/officeDocument/2006/relationships" xmlns:m="http://schemas.openxmlformats.org/officeDocument/2006/math" xmlns:v="urn:schemas-microsoft-com:vml" xmlns:wp14="http://schemas.microsoft.com/office/word/2010/wordprocessingDrawing" xmlns:wp="http://schemas.openxmlformats.org/drawingml/2006/wordprocessingDrawing" xmlns:w10="urn:schemas-microsoft-com:office:word" xmlns:w="http://schemas.openxmlformats.org/wordprocessingml/2006/main" xmlns:w14="http://schemas.microsoft.com/office/word/2010/wordml" xmlns:w15="http://schemas.microsoft.com/office/word/2012/wordml" xmlns:wpg="http://schemas.microsoft.com/office/word/2010/wordprocessingGroup" xmlns:wpi="http://schemas.microsoft.com/office/word/2010/wordprocessingInk" xmlns:wne="http://schemas.microsoft.com/office/word/2006/wordml" xmlns:wps="http://schemas.microsoft.com/office/word/2010/wordprocessingShape" mc:Ignorable="w14 w15 wp14">
+<w:hdr xmlns:wpc="http://schemas.microsoft.com/office/word/2010/wordprocessingCanvas" xmlns:cx="http://schemas.microsoft.com/office/drawing/2014/chartex" xmlns:cx1="http://schemas.microsoft.com/office/drawing/2015/9/8/chartex" xmlns:cx2="http://schemas.microsoft.com/office/drawing/2015/10/21/chartex" xmlns:cx3="http://schemas.microsoft.com/office/drawing/2016/5/9/chartex" xmlns:cx4="http://schemas.microsoft.com/office/drawing/2016/5/10/chartex" xmlns:cx5="http://schemas.microsoft.com/office/drawing/2016/5/11/chartex" xmlns:cx6="http://schemas.microsoft.com/office/drawing/2016/5/12/chartex" xmlns:cx7="http://schemas.microsoft.com/office/drawing/2016/5/13/chartex" xmlns:cx8="http://schemas.microsoft.com/office/drawing/2016/5/14/chartex" xmlns:mc="http://schemas.openxmlformats.org/markup-compatibility/2006" xmlns:aink="http://schemas.microsoft.com/office/drawing/2016/ink" xmlns:am3d="http://schemas.microsoft.com/office/drawing/2017/model3d" xmlns:o="urn:schemas-microsoft-com:office:office" xmlns:r="http://schemas.openxmlformats.org/officeDocument/2006/relationships" xmlns:m="http://schemas.openxmlformats.org/officeDocument/2006/math" xmlns:v="urn:schemas-microsoft-com:vml" xmlns:wp14="http://schemas.microsoft.com/office/word/2010/wordprocessingDrawing" xmlns:wp="http://schemas.openxmlformats.org/drawingml/2006/wordprocessingDrawing" xmlns:w10="urn:schemas-microsoft-com:office:word" xmlns:w="http://schemas.openxmlformats.org/wordprocessingml/2006/main" xmlns:w14="http://schemas.microsoft.com/office/word/2010/wordml" xmlns:w15="http://schemas.microsoft.com/office/word/2012/wordml" xmlns:w16cid="http://schemas.microsoft.com/office/word/2016/wordml/cid" xmlns:w16se="http://schemas.microsoft.com/office/word/2015/wordml/symex" xmlns:wpg="http://schemas.microsoft.com/office/word/2010/wordprocessingGroup" xmlns:wpi="http://schemas.microsoft.com/office/word/2010/wordprocessingInk" xmlns:wne="http://schemas.microsoft.com/office/word/2006/wordml" xmlns:wps="http://schemas.microsoft.com/office/word/2010/wordprocessingShape" mc:Ignorable="w14 w15 w16se w16cid wp14">
   <w:p>
     <w:pPr>
       <w:pStyle w:val="Header"/>
@@ -415,7 +1047,7 @@
 </file>
 
 <file path=word/header2.xml><?xml version="1.0" encoding="utf-8"?>
-<w:hdr xmlns:wpc="http://schemas.microsoft.com/office/word/2010/wordprocessingCanvas" xmlns:mo="http://schemas.microsoft.com/office/mac/office/2008/main" xmlns:mc="http://schemas.openxmlformats.org/markup-compatibility/2006" xmlns:mv="urn:schemas-microsoft-com:mac:vml" xmlns:o="urn:schemas-microsoft-com:office:office" xmlns:r="http://schemas.openxmlformats.org/officeDocument/2006/relationships" xmlns:m="http://schemas.openxmlformats.org/officeDocument/2006/math" xmlns:v="urn:schemas-microsoft-com:vml" xmlns:wp14="http://schemas.microsoft.com/office/word/2010/wordprocessingDrawing" xmlns:wp="http://schemas.openxmlformats.org/drawingml/2006/wordprocessingDrawing" xmlns:w10="urn:schemas-microsoft-com:office:word" xmlns:w="http://schemas.openxmlformats.org/wordprocessingml/2006/main" xmlns:w14="http://schemas.microsoft.com/office/word/2010/wordml" xmlns:w15="http://schemas.microsoft.com/office/word/2012/wordml" xmlns:wpg="http://schemas.microsoft.com/office/word/2010/wordprocessingGroup" xmlns:wpi="http://schemas.microsoft.com/office/word/2010/wordprocessingInk" xmlns:wne="http://schemas.microsoft.com/office/word/2006/wordml" xmlns:wps="http://schemas.microsoft.com/office/word/2010/wordprocessingShape" mc:Ignorable="w14 w15 wp14">
+<w:hdr xmlns:wpc="http://schemas.microsoft.com/office/word/2010/wordprocessingCanvas" xmlns:cx="http://schemas.microsoft.com/office/drawing/2014/chartex" xmlns:cx1="http://schemas.microsoft.com/office/drawing/2015/9/8/chartex" xmlns:cx2="http://schemas.microsoft.com/office/drawing/2015/10/21/chartex" xmlns:cx3="http://schemas.microsoft.com/office/drawing/2016/5/9/chartex" xmlns:cx4="http://schemas.microsoft.com/office/drawing/2016/5/10/chartex" xmlns:cx5="http://schemas.microsoft.com/office/drawing/2016/5/11/chartex" xmlns:cx6="http://schemas.microsoft.com/office/drawing/2016/5/12/chartex" xmlns:cx7="http://schemas.microsoft.com/office/drawing/2016/5/13/chartex" xmlns:cx8="http://schemas.microsoft.com/office/drawing/2016/5/14/chartex" xmlns:mc="http://schemas.openxmlformats.org/markup-compatibility/2006" xmlns:aink="http://schemas.microsoft.com/office/drawing/2016/ink" xmlns:am3d="http://schemas.microsoft.com/office/drawing/2017/model3d" xmlns:o="urn:schemas-microsoft-com:office:office" xmlns:r="http://schemas.openxmlformats.org/officeDocument/2006/relationships" xmlns:m="http://schemas.openxmlformats.org/officeDocument/2006/math" xmlns:v="urn:schemas-microsoft-com:vml" xmlns:wp14="http://schemas.microsoft.com/office/word/2010/wordprocessingDrawing" xmlns:wp="http://schemas.openxmlformats.org/drawingml/2006/wordprocessingDrawing" xmlns:w10="urn:schemas-microsoft-com:office:word" xmlns:w="http://schemas.openxmlformats.org/wordprocessingml/2006/main" xmlns:w14="http://schemas.microsoft.com/office/word/2010/wordml" xmlns:w15="http://schemas.microsoft.com/office/word/2012/wordml" xmlns:w16cid="http://schemas.microsoft.com/office/word/2016/wordml/cid" xmlns:w16se="http://schemas.microsoft.com/office/word/2015/wordml/symex" xmlns:wpg="http://schemas.microsoft.com/office/word/2010/wordprocessingGroup" xmlns:wpi="http://schemas.microsoft.com/office/word/2010/wordprocessingInk" xmlns:wne="http://schemas.microsoft.com/office/word/2006/wordml" xmlns:wps="http://schemas.microsoft.com/office/word/2010/wordprocessingShape" mc:Ignorable="w14 w15 w16se w16cid wp14">
   <w:p>
     <w:pPr>
       <w:pStyle w:val="Header"/>
@@ -453,7 +1085,7 @@
         <w:rStyle w:val="PageNumber"/>
         <w:noProof/>
       </w:rPr>
-      <w:t>1</w:t>
+      <w:t>4</w:t>
     </w:r>
     <w:r>
       <w:rPr>
@@ -472,7 +1104,7 @@
 </file>
 
 <file path=word/styles.xml><?xml version="1.0" encoding="utf-8"?>
-<w:styles xmlns:mc="http://schemas.openxmlformats.org/markup-compatibility/2006" xmlns:r="http://schemas.openxmlformats.org/officeDocument/2006/relationships" xmlns:w="http://schemas.openxmlformats.org/wordprocessingml/2006/main" xmlns:w14="http://schemas.microsoft.com/office/word/2010/wordml" xmlns:w15="http://schemas.microsoft.com/office/word/2012/wordml" mc:Ignorable="w14 w15">
+<w:styles xmlns:mc="http://schemas.openxmlformats.org/markup-compatibility/2006" xmlns:r="http://schemas.openxmlformats.org/officeDocument/2006/relationships" xmlns:w="http://schemas.openxmlformats.org/wordprocessingml/2006/main" xmlns:w14="http://schemas.microsoft.com/office/word/2010/wordml" xmlns:w15="http://schemas.microsoft.com/office/word/2012/wordml" xmlns:w16cid="http://schemas.microsoft.com/office/word/2016/wordml/cid" xmlns:w16se="http://schemas.microsoft.com/office/word/2015/wordml/symex" mc:Ignorable="w14 w15 w16se w16cid">
   <w:docDefaults>
     <w:rPrDefault>
       <w:rPr>
@@ -484,7 +1116,7 @@
     </w:rPrDefault>
     <w:pPrDefault/>
   </w:docDefaults>
-  <w:latentStyles w:defLockedState="0" w:defUIPriority="0" w:defSemiHidden="0" w:defUnhideWhenUsed="0" w:defQFormat="0" w:count="382">
+  <w:latentStyles w:defLockedState="0" w:defUIPriority="0" w:defSemiHidden="0" w:defUnhideWhenUsed="0" w:defQFormat="0" w:count="375">
     <w:lsdException w:name="heading 5" w:semiHidden="1" w:unhideWhenUsed="1"/>
     <w:lsdException w:name="heading 6" w:semiHidden="1" w:unhideWhenUsed="1"/>
     <w:lsdException w:name="heading 7" w:semiHidden="1" w:unhideWhenUsed="1"/>
@@ -615,13 +1247,9 @@
     <w:lsdException w:name="Table Web 3" w:semiHidden="1" w:unhideWhenUsed="1"/>
     <w:lsdException w:name="Balloon Text" w:semiHidden="1" w:unhideWhenUsed="1"/>
     <w:lsdException w:name="Table Theme" w:semiHidden="1" w:unhideWhenUsed="1"/>
-    <w:lsdException w:name="Note Level 1" w:semiHidden="1" w:unhideWhenUsed="1"/>
-    <w:lsdException w:name="Note Level 2" w:semiHidden="1" w:unhideWhenUsed="1"/>
-    <w:lsdException w:name="Note Level 3" w:semiHidden="1" w:unhideWhenUsed="1"/>
-    <w:lsdException w:name="Note Level 4" w:semiHidden="1" w:unhideWhenUsed="1"/>
-    <w:lsdException w:name="Note Level 5" w:semiHidden="1" w:unhideWhenUsed="1"/>
-    <w:lsdException w:name="Note Level 6" w:semiHidden="1" w:unhideWhenUsed="1"/>
-    <w:lsdException w:name="Note Level 7" w:semiHidden="1" w:unhideWhenUsed="1"/>
+    <w:lsdException w:name="Light Shading"/>
+    <w:lsdException w:name="Light List"/>
+    <w:lsdException w:name="Light Grid"/>
     <w:lsdException w:name="Medium Shading 1"/>
     <w:lsdException w:name="Medium Shading 2"/>
     <w:lsdException w:name="Medium List 1"/>

</xml_diff>